<commit_message>
finished lab report and added submission zip
</commit_message>
<xml_diff>
--- a/Lab5/3TA4 Lab 5 Report.docx
+++ b/Lab5/3TA4 Lab 5 Report.docx
@@ -247,19 +247,7 @@
             <w:rPr>
               <w:rFonts w:ascii="Cambria Math" w:hAnsi="Cambria Math"/>
             </w:rPr>
-            <m:t>7.5</m:t>
-          </m:r>
-          <m:r>
-            <w:rPr>
-              <w:rFonts w:ascii="Cambria Math" w:hAnsi="Cambria Math"/>
-            </w:rPr>
-            <m:t>°</m:t>
-          </m:r>
-          <m:r>
-            <w:rPr>
-              <w:rFonts w:ascii="Cambria Math" w:hAnsi="Cambria Math"/>
-            </w:rPr>
-            <m:t>/step</m:t>
+            <m:t>7.5°/step</m:t>
           </m:r>
         </m:oMath>
       </m:oMathPara>
@@ -441,13 +429,7 @@
                       <w:rPr>
                         <w:rFonts w:ascii="Cambria Math" w:hAnsi="Cambria Math"/>
                       </w:rPr>
-                      <m:t>96</m:t>
-                    </m:r>
-                    <m:r>
-                      <w:rPr>
-                        <w:rFonts w:ascii="Cambria Math" w:hAnsi="Cambria Math"/>
-                      </w:rPr>
-                      <m:t xml:space="preserve"> steps</m:t>
+                      <m:t>96 steps</m:t>
                     </m:r>
                   </m:den>
                 </m:f>
@@ -468,25 +450,7 @@
                   <w:rPr>
                     <w:rFonts w:ascii="Cambria Math" w:hAnsi="Cambria Math"/>
                   </w:rPr>
-                  <m:t>=</m:t>
-                </m:r>
-                <m:r>
-                  <w:rPr>
-                    <w:rFonts w:ascii="Cambria Math" w:hAnsi="Cambria Math"/>
-                  </w:rPr>
-                  <m:t>0.</m:t>
-                </m:r>
-                <m:r>
-                  <w:rPr>
-                    <w:rFonts w:ascii="Cambria Math" w:hAnsi="Cambria Math"/>
-                  </w:rPr>
-                  <m:t>4896</m:t>
-                </m:r>
-                <m:r>
-                  <w:rPr>
-                    <w:rFonts w:ascii="Cambria Math" w:hAnsi="Cambria Math"/>
-                  </w:rPr>
-                  <m:t xml:space="preserve"> seconds/step</m:t>
+                  <m:t>=0.4896 seconds/step</m:t>
                 </m:r>
               </m:oMath>
             </m:oMathPara>
@@ -579,19 +543,9 @@
               <w:pStyle w:val="ListParagraph"/>
               <w:spacing w:line="480" w:lineRule="auto"/>
             </w:pPr>
-            <w:proofErr w:type="spellStart"/>
             <w:r>
-              <w:t>Prescaler</w:t>
+              <w:t>Prescaler = (4MHz/5kHz – 1) =  799</w:t>
             </w:r>
-            <w:proofErr w:type="spellEnd"/>
-            <w:r>
-              <w:t xml:space="preserve"> = (4MHz/5kHz – 1) </w:t>
-            </w:r>
-            <w:proofErr w:type="gramStart"/>
-            <w:r>
-              <w:t>=  799</w:t>
-            </w:r>
-            <w:proofErr w:type="gramEnd"/>
           </w:p>
           <w:p>
             <w:pPr>
@@ -608,16 +562,7 @@
               <w:spacing w:line="480" w:lineRule="auto"/>
             </w:pPr>
             <w:r>
-              <w:t>OCR = 47/48*5000</w:t>
-            </w:r>
-            <w:r>
-              <w:t xml:space="preserve"> - 1</w:t>
-            </w:r>
-            <w:r>
-              <w:t xml:space="preserve"> = </w:t>
-            </w:r>
-            <w:r>
-              <w:t>4894</w:t>
+              <w:t>OCR = 47/48*5000 - 1 = 4894</w:t>
             </w:r>
           </w:p>
           <w:p>
@@ -640,30 +585,17 @@
               <w:ind w:left="360"/>
             </w:pPr>
             <w:r>
-              <w:t xml:space="preserve">       </w:t>
+              <w:t xml:space="preserve">       System Clock Frequency = 4MHz</w:t>
             </w:r>
+          </w:p>
+          <w:p>
+            <w:pPr>
+              <w:pStyle w:val="ListParagraph"/>
+              <w:spacing w:line="480" w:lineRule="auto"/>
+            </w:pPr>
             <w:r>
-              <w:t>System Clock Frequency = 4MHz</w:t>
+              <w:t>Prescaler = (4MHz/5kHz – 1) =  799</w:t>
             </w:r>
-          </w:p>
-          <w:p>
-            <w:pPr>
-              <w:pStyle w:val="ListParagraph"/>
-              <w:spacing w:line="480" w:lineRule="auto"/>
-            </w:pPr>
-            <w:proofErr w:type="spellStart"/>
-            <w:r>
-              <w:t>Prescaler</w:t>
-            </w:r>
-            <w:proofErr w:type="spellEnd"/>
-            <w:r>
-              <w:t xml:space="preserve"> = (4MHz/5kHz – 1) </w:t>
-            </w:r>
-            <w:proofErr w:type="gramStart"/>
-            <w:r>
-              <w:t>=  799</w:t>
-            </w:r>
-            <w:proofErr w:type="gramEnd"/>
           </w:p>
           <w:p>
             <w:pPr>
@@ -680,22 +612,7 @@
               <w:spacing w:line="480" w:lineRule="auto"/>
             </w:pPr>
             <w:r>
-              <w:t>OCR = 47/</w:t>
-            </w:r>
-            <w:r>
-              <w:t>96</w:t>
-            </w:r>
-            <w:r>
-              <w:t xml:space="preserve">*5000 </w:t>
-            </w:r>
-            <w:r>
-              <w:t>- 1</w:t>
-            </w:r>
-            <w:r>
-              <w:t xml:space="preserve">= </w:t>
-            </w:r>
-            <w:r>
-              <w:t>2446</w:t>
+              <w:t>OCR = 47/96*5000 - 1= 2446</w:t>
             </w:r>
           </w:p>
           <w:p>
@@ -741,6 +658,9 @@
         <w:br/>
         <w:t>a) When A1 and A2 are exchanged without changing the program</w:t>
       </w:r>
+      <w:r>
+        <w:t xml:space="preserve"> the direction of rotation is inverted.</w:t>
+      </w:r>
     </w:p>
     <w:p>
       <w:pPr>
@@ -750,14 +670,17 @@
       <w:r>
         <w:t>b) When A1 and A2 are exchanged with B1 and B2 without changing the program</w:t>
       </w:r>
-    </w:p>
-    <w:p>
-      <w:pPr>
-        <w:pStyle w:val="ListParagraph"/>
-        <w:spacing w:line="480" w:lineRule="auto"/>
-      </w:pPr>
+      <w:r>
+        <w:t xml:space="preserve"> the stepper motor goes back and forth infinitely instead of maintaining one direction.</w:t>
+      </w:r>
       <w:bookmarkStart w:id="0" w:name="_GoBack"/>
       <w:bookmarkEnd w:id="0"/>
+    </w:p>
+    <w:p>
+      <w:pPr>
+        <w:pStyle w:val="ListParagraph"/>
+        <w:spacing w:line="480" w:lineRule="auto"/>
+      </w:pPr>
     </w:p>
     <w:sectPr>
       <w:pgSz w:w="12240" w:h="15840"/>

</xml_diff>